<commit_message>
Update Entrevista con el cliente-ISoftware.docx
Actualizada con más detalles
</commit_message>
<xml_diff>
--- a/Entrevista con el cliente-ISoftware.docx
+++ b/Entrevista con el cliente-ISoftware.docx
@@ -231,19 +231,18 @@
           <w:b/>
           <w:bCs/>
         </w:rPr>
-        <w:t xml:space="preserve">-¿Tiene alguna </w:t>
-      </w:r>
-      <w:r>
-        <w:rPr>
-          <w:b/>
-          <w:bCs/>
-        </w:rPr>
-        <w:t>preferencia por el tipo de cámara que enfoca al barco?</w:t>
-      </w:r>
-    </w:p>
-    <w:p>
-      <w:r>
-        <w:t>-Los carriles han de estar posicionadas verticalmente y la visión del juego ha de seguir al barco, no puede estar estática.</w:t>
+        <w:t>-¿Tiene alguna preferencia por el tipo de cámara que enfoca al barco?</w:t>
+      </w:r>
+    </w:p>
+    <w:p>
+      <w:r>
+        <w:t>-Los carriles han de estar posicionadas verticalmente</w:t>
+      </w:r>
+      <w:r>
+        <w:t xml:space="preserve"> (4 carriles una sola cámara)</w:t>
+      </w:r>
+      <w:r>
+        <w:t xml:space="preserve"> y la visión del juego ha de seguir al barco, no puede estar estática.</w:t>
       </w:r>
     </w:p>
     <w:p/>
@@ -264,10 +263,10 @@
     </w:p>
     <w:p>
       <w:r>
-        <w:t xml:space="preserve">-No importa que estilo gráfico uséis, </w:t>
-      </w:r>
-      <w:r>
-        <w:t>que sea 2d y vista cenital, que se vea desde arriba.</w:t>
+        <w:t>-No importa que estilo gráfico uséis, que sea 2d y vista cenital, que se vea desde arriba</w:t>
+      </w:r>
+      <w:r>
+        <w:t>.</w:t>
       </w:r>
     </w:p>
     <w:p/>
@@ -288,34 +287,42 @@
     </w:p>
     <w:p>
       <w:r>
-        <w:t>-Si el jugador humano llega dentro de las primeras 2 barcas, se cl</w:t>
-      </w:r>
-      <w:r>
-        <w:t>asifica para la siguiente, así hasta la final. Las barcas que queden últimas en la carrera serán sustituidas por otras.</w:t>
-      </w:r>
-    </w:p>
-    <w:p/>
-    <w:p>
-      <w:pPr>
-        <w:rPr>
-          <w:b/>
-          <w:bCs/>
-        </w:rPr>
-      </w:pPr>
-      <w:r>
-        <w:rPr>
-          <w:b/>
-          <w:bCs/>
-        </w:rPr>
-        <w:t>-¿los objetos tienen que moverse obligatoriamente?</w:t>
-      </w:r>
-    </w:p>
-    <w:p>
-      <w:r>
-        <w:t>-Puede haber obstáculos inmóviles, como una piedra que sobresale del río, pero tambi</w:t>
-      </w:r>
-      <w:r>
-        <w:t>én debe haber obstáculos móviles, como un pato que se mueve en horizontal en el carril o una rama que baja en vertical por el río arrastrada por la corriente.</w:t>
+        <w:t>-Si el jugador humano llega dentro de las primeras 2 barcas, se clasifica para la siguiente, así hasta la final. Las barcas que queden últimas en la carrera serán sustituidas por otras.</w:t>
+      </w:r>
+    </w:p>
+    <w:p/>
+    <w:p>
+      <w:pPr>
+        <w:rPr>
+          <w:b/>
+          <w:bCs/>
+        </w:rPr>
+      </w:pPr>
+      <w:r>
+        <w:rPr>
+          <w:b/>
+          <w:bCs/>
+        </w:rPr>
+        <w:t>-¿</w:t>
+      </w:r>
+      <w:r>
+        <w:rPr>
+          <w:b/>
+          <w:bCs/>
+        </w:rPr>
+        <w:t>L</w:t>
+      </w:r>
+      <w:r>
+        <w:rPr>
+          <w:b/>
+          <w:bCs/>
+        </w:rPr>
+        <w:t>os objetos tienen que moverse obligatoriamente?</w:t>
+      </w:r>
+    </w:p>
+    <w:p>
+      <w:r>
+        <w:t>-Puede haber obstáculos inmóviles, como una piedra que sobresale del río, pero también debe haber obstáculos móviles, como un pato que se mueve en horizontal en el carril o una rama que baja en vertical por el río arrastrada por la corriente.</w:t>
       </w:r>
     </w:p>
     <w:p/>
@@ -336,10 +343,7 @@
     </w:p>
     <w:p>
       <w:r>
-        <w:t>- Colores más vivos, que se puedan distinguir l</w:t>
-      </w:r>
-      <w:r>
-        <w:t>as figuras.</w:t>
+        <w:t>- Colores más vivos, que se puedan distinguir las figuras.</w:t>
       </w:r>
     </w:p>
     <w:p/>
@@ -394,6 +398,107 @@
     <w:p/>
     <w:p>
       <w:r>
+        <w:t>-</w:t>
+      </w:r>
+      <w:r>
+        <w:t>¿T</w:t>
+      </w:r>
+      <w:r>
+        <w:rPr>
+          <w:b/>
+          <w:bCs/>
+        </w:rPr>
+        <w:t>ienda de barcos?</w:t>
+      </w:r>
+    </w:p>
+    <w:p>
+      <w:r>
+        <w:t>-No hay una tienda en la comprar mejoras, pero que al principio, se pueda elegir barco entre varios, con distintas características, que estén bien niveladas y equilibradas.</w:t>
+      </w:r>
+    </w:p>
+    <w:p>
+      <w:r>
+        <w:t>Los PowerUps se pueden alcanzar en la carrera, por ejemplo.</w:t>
+      </w:r>
+    </w:p>
+    <w:p/>
+    <w:p>
+      <w:pPr>
+        <w:rPr>
+          <w:b/>
+          <w:bCs/>
+        </w:rPr>
+      </w:pPr>
+      <w:r>
+        <w:rPr>
+          <w:b/>
+          <w:bCs/>
+        </w:rPr>
+        <w:t>-¿Tres modos de velocidad, normal, turbo y lento?</w:t>
+      </w:r>
+    </w:p>
+    <w:p>
+      <w:r>
+        <w:t>- No, algo más simple, solo girar un lado y otro, que se pueda acelerar o frenar, giros no frenan.</w:t>
+      </w:r>
+    </w:p>
+    <w:p>
+      <w:r>
+        <w:t xml:space="preserve">El barco no se mueve por sí solo, habrá que presionar una tecla para que </w:t>
+      </w:r>
+      <w:r>
+        <w:t>se mueva</w:t>
+      </w:r>
+      <w:r>
+        <w:t>.</w:t>
+      </w:r>
+    </w:p>
+    <w:p/>
+    <w:p>
+      <w:pPr>
+        <w:rPr>
+          <w:b/>
+          <w:bCs/>
+        </w:rPr>
+      </w:pPr>
+      <w:r>
+        <w:rPr>
+          <w:b/>
+          <w:bCs/>
+        </w:rPr>
+        <w:t>-¿Penalización por chocar?</w:t>
+      </w:r>
+    </w:p>
+    <w:p>
+      <w:r>
+        <w:t>-</w:t>
+      </w:r>
+      <w:r>
+        <w:t xml:space="preserve"> </w:t>
+      </w:r>
+      <w:r>
+        <w:t>Un barco puede invadir otro carril. Puede chocar con otro barco y ambos pierde</w:t>
+      </w:r>
+      <w:r>
+        <w:t>n</w:t>
+      </w:r>
+      <w:r>
+        <w:t xml:space="preserve"> energía y velocidad, energía solo pierde si se choca, además los barcos tendrán diferentes resistencias y al chocarse el barco con menos resistencia perderá más energía que el otro.</w:t>
+      </w:r>
+    </w:p>
+    <w:p/>
+    <w:p>
+      <w:pPr>
+        <w:rPr>
+          <w:b/>
+          <w:bCs/>
+        </w:rPr>
+      </w:pPr>
+      <w:r>
+        <w:rPr>
+          <w:b/>
+          <w:bCs/>
+        </w:rPr>
         <w:t>-¿</w:t>
       </w:r>
       <w:r>
@@ -401,102 +506,19 @@
           <w:b/>
           <w:bCs/>
         </w:rPr>
-        <w:t>tienda de barcos?</w:t>
-      </w:r>
-    </w:p>
-    <w:p>
-      <w:r>
-        <w:t xml:space="preserve">-No hay una tienda </w:t>
-      </w:r>
-      <w:r>
-        <w:t>en la comprar mejoras, pero que al principio, se pueda elegir barco entre varios, con distintas características, que estén bien niveladas y equilibradas.</w:t>
-      </w:r>
-    </w:p>
-    <w:p>
-      <w:r>
-        <w:lastRenderedPageBreak/>
-        <w:t>Los PowerUps se pueden alcanzar en la carrera, por ejemplo.</w:t>
-      </w:r>
-    </w:p>
-    <w:p/>
-    <w:p>
-      <w:pPr>
-        <w:rPr>
-          <w:b/>
-          <w:bCs/>
-        </w:rPr>
-      </w:pPr>
-      <w:r>
-        <w:rPr>
-          <w:b/>
-          <w:bCs/>
-        </w:rPr>
-        <w:t xml:space="preserve">-¿Tres modos de velocidad, normal, turbo </w:t>
-      </w:r>
-      <w:r>
-        <w:rPr>
-          <w:b/>
-          <w:bCs/>
-        </w:rPr>
-        <w:t>y lento?</w:t>
-      </w:r>
-    </w:p>
-    <w:p>
-      <w:r>
-        <w:t>- No, algo más simple, solo girar un lado y otro, que se pueda acelerar o frenar, giros no frenan.</w:t>
-      </w:r>
-    </w:p>
-    <w:p>
-      <w:r>
-        <w:t>El barco no se mueve por sí solo, habrá que presionar una tecla para que ande.</w:t>
-      </w:r>
-    </w:p>
-    <w:p/>
-    <w:p>
-      <w:pPr>
-        <w:rPr>
-          <w:b/>
-          <w:bCs/>
-        </w:rPr>
-      </w:pPr>
-      <w:r>
-        <w:rPr>
-          <w:b/>
-          <w:bCs/>
-        </w:rPr>
-        <w:t>-¿Penalización por chocar?</w:t>
-      </w:r>
-    </w:p>
-    <w:p>
-      <w:r>
-        <w:t xml:space="preserve">-Pierde energía y velocidad, </w:t>
-      </w:r>
-      <w:r>
-        <w:t>energía solo pierde si se choca, además los barcos tendrán diferentes resistencias y al chocarse el barco con menos resistencia perderá más energía que el otro.</w:t>
-      </w:r>
-    </w:p>
-    <w:p/>
-    <w:p>
-      <w:pPr>
-        <w:rPr>
-          <w:b/>
-          <w:bCs/>
-        </w:rPr>
-      </w:pPr>
-      <w:r>
-        <w:rPr>
-          <w:b/>
-          <w:bCs/>
-        </w:rPr>
-        <w:t>-¿Recompensa por ganar?</w:t>
-      </w:r>
-    </w:p>
-    <w:p>
-      <w:r>
-        <w:t>-Al acabar la carrera se deberá enseñar un podio con los barcos ganado</w:t>
-      </w:r>
-      <w:r>
-        <w:t>res.</w:t>
+        <w:t>Hay r</w:t>
+      </w:r>
+      <w:r>
+        <w:rPr>
+          <w:b/>
+          <w:bCs/>
+        </w:rPr>
+        <w:t>ecompensa por ganar?</w:t>
+      </w:r>
+    </w:p>
+    <w:p>
+      <w:r>
+        <w:t>-Al acabar la carrera se deberá enseñar un podio con los barcos ganadores.</w:t>
       </w:r>
     </w:p>
     <w:p/>
@@ -522,16 +544,23 @@
     </w:p>
     <w:p/>
     <w:p>
-      <w:r>
+      <w:pPr>
+        <w:rPr>
+          <w:b/>
+          <w:bCs/>
+        </w:rPr>
+      </w:pPr>
+      <w:r>
+        <w:rPr>
+          <w:b/>
+          <w:bCs/>
+        </w:rPr>
         <w:t>-¿Fases progresivas, a que se refiere con que aumente la dificultad?</w:t>
       </w:r>
     </w:p>
     <w:p>
       <w:r>
-        <w:t xml:space="preserve">-Los otros barcos (CPU) esquivarán mejor a medida que avancen las fases, el aumento </w:t>
-      </w:r>
-      <w:r>
-        <w:t>en dificultad no se traduce en más obstáculos en los carriles, sino en una mayor competitividad de las barcas de la CPU.</w:t>
+        <w:t>-Los otros barcos (CPU) esquivarán mejor a medida que avancen las fases, el aumento en dificultad no se traduce en más obstáculos en los carriles, sino en una mayor competitividad de las barcas de la CPU.</w:t>
       </w:r>
     </w:p>
     <w:p/>
@@ -552,10 +581,7 @@
     </w:p>
     <w:p>
       <w:r>
-        <w:t>-si el jugador humano juega bien, siempre llegará, cierto grado de variabilidad de inteligencia de los barcos rivale</w:t>
-      </w:r>
-      <w:r>
-        <w:t>s.</w:t>
+        <w:t>-si el jugador humano juega bien, siempre llegará, cierto grado de variabilidad de inteligencia de los barcos rivales.</w:t>
       </w:r>
     </w:p>
     <w:p/>
@@ -621,16 +647,12 @@
           <w:b/>
           <w:bCs/>
         </w:rPr>
-        <w:lastRenderedPageBreak/>
         <w:t>-¿Estadísticas de 0 a 5?(media 3)</w:t>
       </w:r>
     </w:p>
     <w:p>
       <w:r>
-        <w:t>-Así ya está b</w:t>
-      </w:r>
-      <w:r>
-        <w:t>ien.</w:t>
+        <w:t>-Así ya está bien.</w:t>
       </w:r>
     </w:p>
     <w:p/>
@@ -1100,13 +1122,13 @@
       <w:suppressAutoHyphens/>
     </w:pPr>
   </w:style>
-  <w:style w:type="character" w:default="1" w:styleId="Fuentedeprrafopredeter">
+  <w:style w:type="character" w:default="1" w:styleId="DefaultParagraphFont">
     <w:name w:val="Default Paragraph Font"/>
     <w:uiPriority w:val="1"/>
     <w:semiHidden/>
     <w:unhideWhenUsed/>
   </w:style>
-  <w:style w:type="table" w:default="1" w:styleId="Tablanormal">
+  <w:style w:type="table" w:default="1" w:styleId="TableNormal">
     <w:name w:val="Normal Table"/>
     <w:uiPriority w:val="99"/>
     <w:semiHidden/>
@@ -1121,13 +1143,13 @@
       </w:tblCellMar>
     </w:tblPr>
   </w:style>
-  <w:style w:type="numbering" w:default="1" w:styleId="Sinlista">
+  <w:style w:type="numbering" w:default="1" w:styleId="NoList">
     <w:name w:val="No List"/>
     <w:uiPriority w:val="99"/>
     <w:semiHidden/>
     <w:unhideWhenUsed/>
   </w:style>
-  <w:style w:type="paragraph" w:styleId="Encabezado">
+  <w:style w:type="paragraph" w:styleId="Header">
     <w:name w:val="header"/>
     <w:basedOn w:val="Normal"/>
     <w:pPr>
@@ -1140,9 +1162,9 @@
   </w:style>
   <w:style w:type="character" w:customStyle="1" w:styleId="EncabezadoCar">
     <w:name w:val="Encabezado Car"/>
-    <w:basedOn w:val="Fuentedeprrafopredeter"/>
+    <w:basedOn w:val="DefaultParagraphFont"/>
   </w:style>
-  <w:style w:type="paragraph" w:styleId="Piedepgina">
+  <w:style w:type="paragraph" w:styleId="Footer">
     <w:name w:val="footer"/>
     <w:basedOn w:val="Normal"/>
     <w:pPr>
@@ -1155,19 +1177,19 @@
   </w:style>
   <w:style w:type="character" w:customStyle="1" w:styleId="PiedepginaCar">
     <w:name w:val="Pie de página Car"/>
-    <w:basedOn w:val="Fuentedeprrafopredeter"/>
+    <w:basedOn w:val="DefaultParagraphFont"/>
   </w:style>
-  <w:style w:type="character" w:styleId="Hipervnculo">
+  <w:style w:type="character" w:styleId="Hyperlink">
     <w:name w:val="Hyperlink"/>
-    <w:basedOn w:val="Fuentedeprrafopredeter"/>
+    <w:basedOn w:val="DefaultParagraphFont"/>
     <w:rPr>
       <w:color w:val="0563C1"/>
       <w:u w:val="single"/>
     </w:rPr>
   </w:style>
-  <w:style w:type="character" w:styleId="Mencinsinresolver">
+  <w:style w:type="character" w:styleId="UnresolvedMention">
     <w:name w:val="Unresolved Mention"/>
-    <w:basedOn w:val="Fuentedeprrafopredeter"/>
+    <w:basedOn w:val="DefaultParagraphFont"/>
     <w:rPr>
       <w:color w:val="605E5C"/>
       <w:shd w:val="clear" w:color="auto" w:fill="E1DFDD"/>

</xml_diff>